<commit_message>
New translations GET SMARTCASH.docx (German)
</commit_message>
<xml_diff>
--- a/done/German/GET SMARTCASH.docx
+++ b/done/German/GET SMARTCASH.docx
@@ -52,7 +52,7 @@
           <w:sz w:val="28"/>
           <w:szCs w:val="28"/>
         </w:rPr>
-        <w:t xml:space="preserve">SmartCash is very new to the scene, so obtaining some may be a tad more complex than simply purchasing from Coinbase, but we’ve got you covered.</w:t>
+        <w:t xml:space="preserve">SmartCash ist sehr neu in der Szene, so daß die Beschaffung vielleicht ein bisschen komplizierter ist, als einfach ein Kauf bei Coinbase. Aber keine Sorge, wir sind der richtige Partner für Sie.</w:t>
       </w:r>
     </w:p>
     <w:p>
@@ -80,7 +80,7 @@
               <wp:inline distT="0" distB="0" distL="0" distR="0">
                 <wp:extent cx="304800" cy="304800"/>
                 <wp:effectExtent l="0" t="0" r="0" b="0"/>
-                <wp:docPr id="1" name="Rectangle 1" descr="https://contattafiles.s3.us-west-1.amazonaws.com/tnt19836/CuTATNeNIUO_Mx2/Buy%20SmartCash%20Button%20%28Grey%29.svg"/>
+                <wp:docPr id="1" name="Rechteck 1" descr="https://contattafiles.s3.us-west-1.amazonaws.com/tnt19836/CuTATNeNIUO_Mx2/Buy%20SmartCash%20Button%20%28Grey%29.svg"/>
                 <wp:cNvGraphicFramePr>
                   <a:graphicFrameLocks xmlns:a="http://schemas.openxmlformats.org/drawingml/2006/main" noChangeAspect="1"/>
                 </wp:cNvGraphicFramePr>

</xml_diff>